<commit_message>
golls vorlage - jetzt ist ja eh schon alles egal
</commit_message>
<xml_diff>
--- a/Wojtek/Masterarbeit/Master Thesis.docx
+++ b/Wojtek/Masterarbeit/Master Thesis.docx
@@ -205,11 +205,16 @@
         <w:spacing w:line="600" w:lineRule="auto"/>
         <w:jc w:val="center"/>
       </w:pPr>
+      <w:proofErr w:type="spellStart"/>
       <w:r>
         <w:t>Dr</w:t>
       </w:r>
       <w:r>
-        <w:t xml:space="preserve">. </w:t>
+        <w:t>.</w:t>
+      </w:r>
+      <w:proofErr w:type="spellEnd"/>
+      <w:r>
+        <w:t xml:space="preserve"> </w:t>
       </w:r>
       <w:r>
         <w:t>Ali Mousavi</w:t>
@@ -259,8 +264,12 @@
         <w:spacing w:line="600" w:lineRule="auto"/>
         <w:jc w:val="center"/>
         <w:sectPr>
-          <w:headerReference w:type="default" r:id="rId9"/>
-          <w:footerReference w:type="default" r:id="rId10"/>
+          <w:headerReference w:type="even" r:id="rId9"/>
+          <w:headerReference w:type="default" r:id="rId10"/>
+          <w:footerReference w:type="even" r:id="rId11"/>
+          <w:footerReference w:type="default" r:id="rId12"/>
+          <w:headerReference w:type="first" r:id="rId13"/>
+          <w:footerReference w:type="first" r:id="rId14"/>
           <w:pgSz w:w="11906" w:h="16838"/>
           <w:pgMar w:top="1417" w:right="1417" w:bottom="1134" w:left="1417" w:header="708" w:footer="708" w:gutter="0"/>
           <w:cols w:space="708"/>
@@ -281,7 +290,7 @@
         <w:rPr>
           <w:noProof/>
         </w:rPr>
-        <w:t>Thursday, September 28, 2017</w:t>
+        <w:t>Monday, January 01, 2018</w:t>
       </w:r>
       <w:r>
         <w:fldChar w:fldCharType="end"/>
@@ -323,15 +332,7 @@
             <w:rPr>
               <w:lang w:val="en-US"/>
             </w:rPr>
-            <w:t>T</w:t>
-          </w:r>
-          <w:bookmarkStart w:id="1" w:name="_GoBack"/>
-          <w:bookmarkEnd w:id="1"/>
-          <w:r>
-            <w:rPr>
-              <w:lang w:val="en-US"/>
-            </w:rPr>
-            <w:t>able of content</w:t>
+            <w:t>Table of content</w:t>
           </w:r>
         </w:p>
         <w:p>
@@ -942,12 +943,12 @@
       <w:pPr>
         <w:pStyle w:val="berschrift1"/>
       </w:pPr>
-      <w:bookmarkStart w:id="2" w:name="_Toc494390194"/>
+      <w:bookmarkStart w:id="1" w:name="_Toc494390194"/>
       <w:r>
         <w:lastRenderedPageBreak/>
         <w:t>Introduction</w:t>
       </w:r>
-      <w:bookmarkEnd w:id="2"/>
+      <w:bookmarkEnd w:id="1"/>
     </w:p>
     <w:p>
       <w:r>
@@ -1023,8 +1024,13 @@
       <w:r>
         <w:t xml:space="preserve">cquisition, analysis and modelling of historical and real-time </w:t>
       </w:r>
-      <w:r>
-        <w:t xml:space="preserve">data of </w:t>
+      <w:proofErr w:type="gramStart"/>
+      <w:r>
+        <w:t>data</w:t>
+      </w:r>
+      <w:proofErr w:type="gramEnd"/>
+      <w:r>
+        <w:t xml:space="preserve"> of </w:t>
       </w:r>
       <w:r>
         <w:t>water-plant</w:t>
@@ -1052,13 +1058,14 @@
           <w:id w:val="1168059997"/>
           <w:citation/>
         </w:sdtPr>
+        <w:sdtEndPr/>
         <w:sdtContent>
           <w:r>
             <w:fldChar w:fldCharType="begin"/>
           </w:r>
           <w:r>
             <w:rPr>
-              <w:lang w:val="de-DE"/>
+              <w:lang w:val="en-US"/>
             </w:rPr>
             <w:instrText xml:space="preserve"> CITATION Ame05 \l 1031 </w:instrText>
           </w:r>
@@ -1103,6 +1110,7 @@
           <w:id w:val="537558178"/>
           <w:citation/>
         </w:sdtPr>
+        <w:sdtEndPr/>
         <w:sdtContent>
           <w:r>
             <w:fldChar w:fldCharType="begin"/>
@@ -1156,7 +1164,7 @@
                     </pic:cNvPicPr>
                   </pic:nvPicPr>
                   <pic:blipFill>
-                    <a:blip r:embed="rId11">
+                    <a:blip r:embed="rId15">
                       <a:extLst>
                         <a:ext uri="{28A0092B-C50C-407E-A947-70E740481C1C}">
                           <a14:useLocalDpi xmlns:a14="http://schemas.microsoft.com/office/drawing/2010/main" val="0"/>
@@ -1200,7 +1208,7 @@
         </w:rPr>
         <w:t xml:space="preserve">(Source: </w:t>
       </w:r>
-      <w:hyperlink r:id="rId12" w:history="1">
+      <w:hyperlink r:id="rId16" w:history="1">
         <w:r>
           <w:rPr>
             <w:rStyle w:val="Hyperlink"/>
@@ -1213,13 +1221,7 @@
         <w:rPr>
           <w:sz w:val="20"/>
         </w:rPr>
-        <w:t xml:space="preserve"> </w:t>
-      </w:r>
-      <w:r>
-        <w:rPr>
-          <w:sz w:val="20"/>
-        </w:rPr>
-        <w:t>last accessed: 28.09.2017</w:t>
+        <w:t xml:space="preserve"> last accessed: 28.09.2017</w:t>
       </w:r>
       <w:r>
         <w:rPr>
@@ -1280,12 +1282,12 @@
           <w:tab w:val="left" w:pos="8105"/>
         </w:tabs>
       </w:pPr>
-      <w:bookmarkStart w:id="3" w:name="_Toc494390195"/>
+      <w:bookmarkStart w:id="2" w:name="_Toc494390195"/>
       <w:r>
         <w:lastRenderedPageBreak/>
         <w:t>Background to the project</w:t>
       </w:r>
-      <w:bookmarkEnd w:id="3"/>
+      <w:bookmarkEnd w:id="2"/>
       <w:r>
         <w:tab/>
       </w:r>
@@ -1311,6 +1313,7 @@
           <w:id w:val="257720748"/>
           <w:citation/>
         </w:sdtPr>
+        <w:sdtEndPr/>
         <w:sdtContent>
           <w:r>
             <w:fldChar w:fldCharType="begin"/>
@@ -1351,6 +1354,7 @@
           <w:id w:val="638855637"/>
           <w:citation/>
         </w:sdtPr>
+        <w:sdtEndPr/>
         <w:sdtContent>
           <w:r>
             <w:fldChar w:fldCharType="begin"/>
@@ -1414,6 +1418,7 @@
           <w:id w:val="-1640799263"/>
           <w:citation/>
         </w:sdtPr>
+        <w:sdtEndPr/>
         <w:sdtContent>
           <w:r>
             <w:fldChar w:fldCharType="begin"/>
@@ -1447,6 +1452,7 @@
           <w:id w:val="-639573573"/>
           <w:citation/>
         </w:sdtPr>
+        <w:sdtEndPr/>
         <w:sdtContent>
           <w:r>
             <w:fldChar w:fldCharType="begin"/>
@@ -1501,7 +1507,7 @@
                     </pic:cNvPicPr>
                   </pic:nvPicPr>
                   <pic:blipFill>
-                    <a:blip r:embed="rId13">
+                    <a:blip r:embed="rId17">
                       <a:extLst>
                         <a:ext uri="{28A0092B-C50C-407E-A947-70E740481C1C}">
                           <a14:useLocalDpi xmlns:a14="http://schemas.microsoft.com/office/drawing/2010/main" val="0"/>
@@ -1545,7 +1551,7 @@
         </w:rPr>
         <w:t xml:space="preserve">(Source: </w:t>
       </w:r>
-      <w:hyperlink r:id="rId14" w:history="1">
+      <w:hyperlink r:id="rId18" w:history="1">
         <w:r>
           <w:rPr>
             <w:rStyle w:val="Hyperlink"/>
@@ -1558,13 +1564,7 @@
         <w:rPr>
           <w:sz w:val="20"/>
         </w:rPr>
-        <w:t xml:space="preserve"> </w:t>
-      </w:r>
-      <w:r>
-        <w:rPr>
-          <w:sz w:val="20"/>
-        </w:rPr>
-        <w:t>last accessed: 28.09.2017</w:t>
+        <w:t xml:space="preserve"> last accessed: 28.09.2017</w:t>
       </w:r>
       <w:r>
         <w:rPr>
@@ -1615,11 +1615,11 @@
       <w:pPr>
         <w:pStyle w:val="berschrift1"/>
       </w:pPr>
-      <w:bookmarkStart w:id="4" w:name="_Toc494390196"/>
+      <w:bookmarkStart w:id="3" w:name="_Toc494390196"/>
       <w:r>
         <w:t>Initial survey</w:t>
       </w:r>
-      <w:bookmarkEnd w:id="4"/>
+      <w:bookmarkEnd w:id="3"/>
     </w:p>
     <w:p>
       <w:r>
@@ -1633,6 +1633,7 @@
           <w:id w:val="-81925149"/>
           <w:citation/>
         </w:sdtPr>
+        <w:sdtEndPr/>
         <w:sdtContent>
           <w:r>
             <w:fldChar w:fldCharType="begin"/>
@@ -1790,7 +1791,7 @@
           <w:numId w:val="6"/>
         </w:numPr>
       </w:pPr>
-      <w:hyperlink r:id="rId15" w:tgtFrame="_blank" w:history="1">
+      <w:hyperlink r:id="rId19" w:tgtFrame="_blank" w:history="1">
         <w:r>
           <w:rPr>
             <w:bCs/>
@@ -1867,7 +1868,7 @@
           <w:szCs w:val="24"/>
         </w:rPr>
       </w:pPr>
-      <w:hyperlink r:id="rId16" w:tgtFrame="_blank" w:history="1">
+      <w:hyperlink r:id="rId20" w:tgtFrame="_blank" w:history="1">
         <w:r>
           <w:rPr>
             <w:bCs/>
@@ -1900,7 +1901,7 @@
           <w:szCs w:val="24"/>
         </w:rPr>
       </w:pPr>
-      <w:hyperlink r:id="rId17" w:tgtFrame="_blank" w:history="1">
+      <w:hyperlink r:id="rId21" w:tgtFrame="_blank" w:history="1">
         <w:r>
           <w:rPr>
             <w:bCs/>
@@ -1930,7 +1931,8 @@
           <w:numId w:val="6"/>
         </w:numPr>
       </w:pPr>
-      <w:hyperlink r:id="rId18" w:tgtFrame="_blank" w:history="1">
+      <w:hyperlink r:id="rId22" w:tgtFrame="_blank" w:history="1">
+        <w:proofErr w:type="spellStart"/>
         <w:r>
           <w:rPr>
             <w:bCs/>
@@ -1938,9 +1940,18 @@
           </w:rPr>
           <w:t>Ofwat</w:t>
         </w:r>
+        <w:proofErr w:type="spellEnd"/>
       </w:hyperlink>
       <w:r>
-        <w:t xml:space="preserve"> (for England &amp; Wales) and WICS (for Schottland)</w:t>
+        <w:t xml:space="preserve"> (for England &amp; Wales) and WICS (for </w:t>
+      </w:r>
+      <w:proofErr w:type="spellStart"/>
+      <w:r>
+        <w:t>Schottland</w:t>
+      </w:r>
+      <w:proofErr w:type="spellEnd"/>
+      <w:r>
+        <w:t>)</w:t>
       </w:r>
     </w:p>
     <w:p>
@@ -2011,9 +2022,11 @@
           <w:numId w:val="6"/>
         </w:numPr>
       </w:pPr>
+      <w:proofErr w:type="spellStart"/>
       <w:r>
         <w:t>CCWater</w:t>
       </w:r>
+      <w:proofErr w:type="spellEnd"/>
     </w:p>
     <w:p>
       <w:pPr>
@@ -2073,6 +2086,7 @@
           <w:id w:val="627052730"/>
           <w:citation/>
         </w:sdtPr>
+        <w:sdtEndPr/>
         <w:sdtContent>
           <w:r>
             <w:fldChar w:fldCharType="begin"/>
@@ -2130,13 +2144,14 @@
           <w:id w:val="-2106796082"/>
           <w:citation/>
         </w:sdtPr>
+        <w:sdtEndPr/>
         <w:sdtContent>
           <w:r>
             <w:fldChar w:fldCharType="begin"/>
           </w:r>
           <w:r>
             <w:rPr>
-              <w:lang w:val="de-DE"/>
+              <w:lang w:val="en-US"/>
             </w:rPr>
             <w:instrText xml:space="preserve"> CITATION Dan17 \l 1031 </w:instrText>
           </w:r>
@@ -2160,12 +2175,12 @@
       <w:pPr>
         <w:pStyle w:val="berschrift1"/>
       </w:pPr>
-      <w:bookmarkStart w:id="5" w:name="_Toc494390197"/>
+      <w:bookmarkStart w:id="4" w:name="_Toc494390197"/>
       <w:r>
         <w:lastRenderedPageBreak/>
         <w:t>Aims and Objectives</w:t>
       </w:r>
-      <w:bookmarkEnd w:id="5"/>
+      <w:bookmarkEnd w:id="4"/>
     </w:p>
     <w:p>
       <w:r>
@@ -2285,7 +2300,7 @@
                     <pic:cNvPicPr/>
                   </pic:nvPicPr>
                   <pic:blipFill>
-                    <a:blip r:embed="rId19">
+                    <a:blip r:embed="rId23">
                       <a:extLst>
                         <a:ext uri="{28A0092B-C50C-407E-A947-70E740481C1C}">
                           <a14:useLocalDpi xmlns:a14="http://schemas.microsoft.com/office/drawing/2010/main" val="0"/>
@@ -2323,13 +2338,13 @@
       <w:pPr>
         <w:rPr>
           <w:sz w:val="20"/>
-          <w:lang w:val="de-DE"/>
+          <w:lang w:val="en-US"/>
         </w:rPr>
       </w:pPr>
       <w:r>
         <w:rPr>
           <w:sz w:val="20"/>
-          <w:lang w:val="de-DE"/>
+          <w:lang w:val="en-US"/>
         </w:rPr>
         <w:t xml:space="preserve">(Source: </w:t>
       </w:r>
@@ -2342,6 +2357,7 @@
           <w:id w:val="-2104795913"/>
           <w:citation/>
         </w:sdtPr>
+        <w:sdtEndPr/>
         <w:sdtContent>
           <w:r>
             <w:rPr>
@@ -2353,7 +2369,7 @@
           <w:r>
             <w:rPr>
               <w:sz w:val="20"/>
-              <w:lang w:val="de-DE"/>
+              <w:lang w:val="en-US"/>
             </w:rPr>
             <w:instrText xml:space="preserve"> CITATION EKa17 \l 1031 </w:instrText>
           </w:r>
@@ -2368,7 +2384,7 @@
             <w:rPr>
               <w:noProof/>
               <w:sz w:val="20"/>
-              <w:lang w:val="de-DE"/>
+              <w:lang w:val="en-US"/>
             </w:rPr>
             <w:t>[8]</w:t>
           </w:r>
@@ -2384,14 +2400,14 @@
       <w:r>
         <w:rPr>
           <w:sz w:val="20"/>
-          <w:lang w:val="de-DE"/>
+          <w:lang w:val="en-US"/>
         </w:rPr>
         <w:t xml:space="preserve"> Page 3</w:t>
       </w:r>
       <w:r>
         <w:rPr>
           <w:sz w:val="20"/>
-          <w:lang w:val="de-DE"/>
+          <w:lang w:val="en-US"/>
         </w:rPr>
         <w:t>)</w:t>
       </w:r>
@@ -2399,7 +2415,7 @@
     <w:p>
       <w:pPr>
         <w:rPr>
-          <w:lang w:val="de-DE"/>
+          <w:lang w:val="en-US"/>
         </w:rPr>
       </w:pPr>
     </w:p>
@@ -2549,12 +2565,12 @@
       <w:pPr>
         <w:pStyle w:val="berschrift1"/>
       </w:pPr>
-      <w:bookmarkStart w:id="6" w:name="_Toc494390198"/>
+      <w:bookmarkStart w:id="5" w:name="_Toc494390198"/>
       <w:r>
         <w:lastRenderedPageBreak/>
         <w:t>Experimental/investigative methods to be adopted</w:t>
       </w:r>
-      <w:bookmarkEnd w:id="6"/>
+      <w:bookmarkEnd w:id="5"/>
     </w:p>
     <w:p>
       <w:r>
@@ -2622,6 +2638,7 @@
           <w:id w:val="845592756"/>
           <w:citation/>
         </w:sdtPr>
+        <w:sdtEndPr/>
         <w:sdtContent>
           <w:r>
             <w:rPr>
@@ -2731,7 +2748,15 @@
     </w:p>
     <w:p>
       <w:r>
-        <w:t xml:space="preserve">Possibly harmonizable data was processed in an open-source software and transformed from study-specific into the target format. The harmonized data from each centre was then placed on a centralized database for further analysis. The result was a generation of common format variables for 73% of matches considered (96 targeted variables across 8 studies). </w:t>
+        <w:t xml:space="preserve">Possibly </w:t>
+      </w:r>
+      <w:proofErr w:type="spellStart"/>
+      <w:r>
+        <w:t>harmonizable</w:t>
+      </w:r>
+      <w:proofErr w:type="spellEnd"/>
+      <w:r>
+        <w:t xml:space="preserve"> data was processed in an open-source software and transformed from study-specific into the target format. The harmonized data from each centre was then placed on a centralized database for further analysis. The result was a generation of common format variables for 73% of matches considered (96 targeted variables across 8 studies). </w:t>
       </w:r>
     </w:p>
     <w:p>
@@ -2752,7 +2777,25 @@
           <w:color w:val="000000"/>
           <w:shd w:val="clear" w:color="auto" w:fill="FFFFFF"/>
         </w:rPr>
-        <w:t>New Internet-based networking technologies and database management systems are providing the means to support collaborative, multi-center research in an efficient and secure manner. The results from this pilot project show that, given a strong collaborative relationship between participating studies, it is possible to seamlessly co-analyse internationally harmonized research databases while allowing each study to retain full control over individual-level data. We encourage additional collaborative research networks in epidemiology, public health, and the social sciences to make use of the open source tools presented herein</w:t>
+        <w:t>New Internet-based networking technologies and database management systems are providing the means to support collaborative, multi-</w:t>
+      </w:r>
+      <w:proofErr w:type="spellStart"/>
+      <w:r>
+        <w:rPr>
+          <w:i/>
+          <w:color w:val="000000"/>
+          <w:shd w:val="clear" w:color="auto" w:fill="FFFFFF"/>
+        </w:rPr>
+        <w:t>center</w:t>
+      </w:r>
+      <w:proofErr w:type="spellEnd"/>
+      <w:r>
+        <w:rPr>
+          <w:i/>
+          <w:color w:val="000000"/>
+          <w:shd w:val="clear" w:color="auto" w:fill="FFFFFF"/>
+        </w:rPr>
+        <w:t xml:space="preserve"> research in an efficient and secure manner. The results from this pilot project show that, given a strong collaborative relationship between participating studies, it is possible to seamlessly co-analyse internationally harmonized research databases while allowing each study to retain full control over individual-level data. We encourage additional collaborative research networks in epidemiology, public health, and the social sciences to make use of the open source tools presented herein</w:t>
       </w:r>
       <w:r>
         <w:rPr>
@@ -2770,6 +2813,7 @@
           <w:id w:val="-253979144"/>
           <w:citation/>
         </w:sdtPr>
+        <w:sdtEndPr/>
         <w:sdtContent>
           <w:r>
             <w:rPr>
@@ -2782,7 +2826,7 @@
             <w:rPr>
               <w:color w:val="000000"/>
               <w:shd w:val="clear" w:color="auto" w:fill="FFFFFF"/>
-              <w:lang w:val="de-DE"/>
+              <w:lang w:val="en-US"/>
             </w:rPr>
             <w:instrText xml:space="preserve"> CITATION Dan17 \l 1031 </w:instrText>
           </w:r>
@@ -3058,7 +3102,21 @@
         <w:rPr>
           <w:lang w:val="en-US"/>
         </w:rPr>
-        <w:t>Provides opportunities for collaborative and multi-centre research</w:t>
+        <w:t>Provides opportunities for collaborative and multi-</w:t>
+      </w:r>
+      <w:proofErr w:type="spellStart"/>
+      <w:r>
+        <w:rPr>
+          <w:lang w:val="en-US"/>
+        </w:rPr>
+        <w:t>centre</w:t>
+      </w:r>
+      <w:proofErr w:type="spellEnd"/>
+      <w:r>
+        <w:rPr>
+          <w:lang w:val="en-US"/>
+        </w:rPr>
+        <w:t xml:space="preserve"> research</w:t>
       </w:r>
     </w:p>
     <w:p>
@@ -3132,7 +3190,21 @@
         <w:rPr>
           <w:lang w:val="en-US"/>
         </w:rPr>
-        <w:t xml:space="preserve">The requirements for a participation were collection of specific data needed for the analysis. They studies were also required to allow remote access to the collected data. Another requirement for the studies was to make study metadata (questionnaires, data codebooks, standard operating procedures) and ethical and legal documents/policies available to the BuiSHaRE coordinating group. A standardized online description form found on the </w:t>
+        <w:t xml:space="preserve">The requirements for a participation were collection of specific data needed for the analysis. They studies were also required to allow remote access to the collected data. Another requirement for the studies was to make study metadata (questionnaires, data codebooks, standard operating procedures) and ethical and legal documents/policies available to the </w:t>
+      </w:r>
+      <w:proofErr w:type="spellStart"/>
+      <w:r>
+        <w:rPr>
+          <w:lang w:val="en-US"/>
+        </w:rPr>
+        <w:t>BuiSHaRE</w:t>
+      </w:r>
+      <w:proofErr w:type="spellEnd"/>
+      <w:r>
+        <w:rPr>
+          <w:lang w:val="en-US"/>
+        </w:rPr>
+        <w:t xml:space="preserve"> coordinating group. A standardized online description form found on the </w:t>
       </w:r>
       <w:r>
         <w:rPr>
@@ -3154,11 +3226,19 @@
         </w:rPr>
         <w:t xml:space="preserve"> </w:t>
       </w:r>
-      <w:r>
-        <w:rPr>
-          <w:lang w:val="en-US"/>
-        </w:rPr>
-        <w:t>BioSHaRE website. The cataloguing process was helpful for the understanding of the heterogeneity level between the study designs, as well as for the potential sample sizes available for the analyses.</w:t>
+      <w:proofErr w:type="spellStart"/>
+      <w:r>
+        <w:rPr>
+          <w:lang w:val="en-US"/>
+        </w:rPr>
+        <w:t>BioSHaRE</w:t>
+      </w:r>
+      <w:proofErr w:type="spellEnd"/>
+      <w:r>
+        <w:rPr>
+          <w:lang w:val="en-US"/>
+        </w:rPr>
+        <w:t xml:space="preserve"> website. The cataloguing process was helpful for the understanding of the heterogeneity level between the study designs, as well as for the potential sample sizes available for the analyses.</w:t>
       </w:r>
     </w:p>
     <w:p>
@@ -3410,7 +3490,21 @@
         <w:rPr>
           <w:lang w:val="en-US"/>
         </w:rPr>
-        <w:t xml:space="preserve"> was used. This software required data, needed to calculate values covered by the target variables to be extracted to dedicated Opal servers, as well as a reference to the DataSchema structure. Afterwards, the algorithms, calculating the harmonized variables data were defined for each of the studies. The derivation of each variable was completely independent of the derivations of the same variables in different studies. </w:t>
+        <w:t xml:space="preserve"> was used. This software required data, needed to calculate values covered by the target variables to be extracted to dedicated Opal servers, as well as a reference to the </w:t>
+      </w:r>
+      <w:proofErr w:type="spellStart"/>
+      <w:r>
+        <w:rPr>
+          <w:lang w:val="en-US"/>
+        </w:rPr>
+        <w:t>DataSchema</w:t>
+      </w:r>
+      <w:proofErr w:type="spellEnd"/>
+      <w:r>
+        <w:rPr>
+          <w:lang w:val="en-US"/>
+        </w:rPr>
+        <w:t xml:space="preserve"> structure. Afterwards, the algorithms, calculating the harmonized variables data were defined for each of the studies. The derivation of each variable was completely independent of the derivations of the same variables in different studies. </w:t>
       </w:r>
     </w:p>
     <w:p>
@@ -3478,7 +3572,7 @@
                     </pic:cNvPicPr>
                   </pic:nvPicPr>
                   <pic:blipFill>
-                    <a:blip r:embed="rId20">
+                    <a:blip r:embed="rId24">
                       <a:extLst>
                         <a:ext uri="{28A0092B-C50C-407E-A947-70E740481C1C}">
                           <a14:useLocalDpi xmlns:a14="http://schemas.microsoft.com/office/drawing/2010/main" val="0"/>
@@ -3548,7 +3642,7 @@
         </w:rPr>
         <w:t xml:space="preserve">: </w:t>
       </w:r>
-      <w:hyperlink r:id="rId21" w:history="1">
+      <w:hyperlink r:id="rId25" w:history="1">
         <w:r>
           <w:rPr>
             <w:rStyle w:val="Hyperlink"/>
@@ -3643,9 +3737,11 @@
           <w:lang w:val="en-US"/>
         </w:rPr>
         <w:sectPr>
+          <w:headerReference w:type="first" r:id="rId26"/>
           <w:type w:val="continuous"/>
           <w:pgSz w:w="11906" w:h="16838"/>
           <w:pgMar w:top="1417" w:right="1417" w:bottom="1134" w:left="1417" w:header="708" w:footer="708" w:gutter="0"/>
+          <w:lnNumType w:countBy="1" w:restart="newSection"/>
           <w:cols w:space="708"/>
           <w:titlePg/>
           <w:docGrid w:linePitch="360"/>
@@ -4550,8 +4646,16 @@
               <w:rPr>
                 <w:szCs w:val="24"/>
               </w:rPr>
-              <w:t>Define DataSchema</w:t>
-            </w:r>
+              <w:t xml:space="preserve">Define </w:t>
+            </w:r>
+            <w:proofErr w:type="spellStart"/>
+            <w:r>
+              <w:rPr>
+                <w:szCs w:val="24"/>
+              </w:rPr>
+              <w:t>DataSchema</w:t>
+            </w:r>
+            <w:proofErr w:type="spellEnd"/>
           </w:p>
         </w:tc>
         <w:tc>
@@ -4726,7 +4830,21 @@
               <w:rPr>
                 <w:szCs w:val="24"/>
               </w:rPr>
-              <w:t>Research for DataHost / Data Integration technique / technology</w:t>
+              <w:t xml:space="preserve">Research for </w:t>
+            </w:r>
+            <w:proofErr w:type="spellStart"/>
+            <w:r>
+              <w:rPr>
+                <w:szCs w:val="24"/>
+              </w:rPr>
+              <w:t>DataHost</w:t>
+            </w:r>
+            <w:proofErr w:type="spellEnd"/>
+            <w:r>
+              <w:rPr>
+                <w:szCs w:val="24"/>
+              </w:rPr>
+              <w:t xml:space="preserve"> / Data Integration technique / technology</w:t>
             </w:r>
           </w:p>
         </w:tc>
@@ -6093,8 +6211,16 @@
         <w:rPr>
           <w:b/>
         </w:rPr>
-        <w:t>Define DataSchema</w:t>
-      </w:r>
+        <w:t xml:space="preserve">Define </w:t>
+      </w:r>
+      <w:proofErr w:type="spellStart"/>
+      <w:r>
+        <w:rPr>
+          <w:b/>
+        </w:rPr>
+        <w:t>DataSchema</w:t>
+      </w:r>
+      <w:proofErr w:type="spellEnd"/>
       <w:r>
         <w:t>:</w:t>
       </w:r>
@@ -6112,11 +6238,19 @@
       <w:pPr>
         <w:ind w:left="2124" w:hanging="2124"/>
       </w:pPr>
+      <w:proofErr w:type="spellStart"/>
       <w:r>
         <w:rPr>
           <w:b/>
         </w:rPr>
-        <w:t>DataHost Research</w:t>
+        <w:t>DataHost</w:t>
+      </w:r>
+      <w:proofErr w:type="spellEnd"/>
+      <w:r>
+        <w:rPr>
+          <w:b/>
+        </w:rPr>
+        <w:t xml:space="preserve"> Research</w:t>
       </w:r>
       <w:r>
         <w:t>:</w:t>
@@ -6135,11 +6269,19 @@
       <w:pPr>
         <w:ind w:left="2124" w:hanging="2124"/>
       </w:pPr>
+      <w:proofErr w:type="spellStart"/>
       <w:r>
         <w:rPr>
           <w:b/>
         </w:rPr>
-        <w:t>DataHarmonization Research</w:t>
+        <w:t>DataHarmonization</w:t>
+      </w:r>
+      <w:proofErr w:type="spellEnd"/>
+      <w:r>
+        <w:rPr>
+          <w:b/>
+        </w:rPr>
+        <w:t xml:space="preserve"> Research</w:t>
       </w:r>
       <w:r>
         <w:t>:</w:t>
@@ -6154,7 +6296,23 @@
       </w:pPr>
       <w:r>
         <w:tab/>
-        <w:t>This includes finding the most convenient way to convert the data from provided DataSchema to our own DataSchema. Again</w:t>
+        <w:t xml:space="preserve">This includes finding the most convenient way to convert the data from provided </w:t>
+      </w:r>
+      <w:proofErr w:type="spellStart"/>
+      <w:r>
+        <w:t>DataSchema</w:t>
+      </w:r>
+      <w:proofErr w:type="spellEnd"/>
+      <w:r>
+        <w:t xml:space="preserve"> to our own </w:t>
+      </w:r>
+      <w:proofErr w:type="spellStart"/>
+      <w:r>
+        <w:t>DataSchema</w:t>
+      </w:r>
+      <w:proofErr w:type="spellEnd"/>
+      <w:r>
+        <w:t>. Again</w:t>
       </w:r>
       <w:r>
         <w:t>, comparing solution chosen by similar systems is a part of this step.</w:t>
@@ -6172,11 +6330,19 @@
       <w:pPr>
         <w:ind w:left="2124" w:hanging="2124"/>
       </w:pPr>
+      <w:proofErr w:type="spellStart"/>
       <w:r>
         <w:rPr>
           <w:b/>
         </w:rPr>
-        <w:t>DataProviding Research</w:t>
+        <w:t>DataProviding</w:t>
+      </w:r>
+      <w:proofErr w:type="spellEnd"/>
+      <w:r>
+        <w:rPr>
+          <w:b/>
+        </w:rPr>
+        <w:t xml:space="preserve"> Research</w:t>
       </w:r>
       <w:r>
         <w:t>:</w:t>
@@ -6295,7 +6461,15 @@
         <w:t>Unit-/ and Black box tests</w:t>
       </w:r>
       <w:r>
-        <w:t>, (Integrationtests)</w:t>
+        <w:t>, (</w:t>
+      </w:r>
+      <w:proofErr w:type="spellStart"/>
+      <w:r>
+        <w:t>Integrationtests</w:t>
+      </w:r>
+      <w:proofErr w:type="spellEnd"/>
+      <w:r>
+        <w:t>)</w:t>
       </w:r>
     </w:p>
     <w:p>
@@ -6357,6 +6531,10 @@
     <w:sdt>
       <w:sdtPr>
         <w:rPr>
+          <w:rFonts w:ascii="Times New Roman" w:eastAsia="SimSun" w:hAnsi="Times New Roman" w:cs="Times New Roman"/>
+          <w:color w:val="auto"/>
+          <w:sz w:val="24"/>
+          <w:szCs w:val="20"/>
           <w:lang w:val="de-DE"/>
         </w:rPr>
         <w:id w:val="709851907"/>
@@ -6367,10 +6545,6 @@
       </w:sdtPr>
       <w:sdtEndPr>
         <w:rPr>
-          <w:rFonts w:ascii="Times New Roman" w:eastAsia="SimSun" w:hAnsi="Times New Roman" w:cs="Times New Roman"/>
-          <w:color w:val="auto"/>
-          <w:sz w:val="24"/>
-          <w:szCs w:val="20"/>
           <w:lang w:val="en-GB"/>
         </w:rPr>
       </w:sdtEndPr>
@@ -6420,6 +6594,7 @@
             <w:id w:val="111145805"/>
             <w:bibliography/>
           </w:sdtPr>
+          <w:sdtEndPr/>
           <w:sdtContent>
             <w:p>
               <w:pPr>
@@ -6916,6 +7091,16 @@
   <w:p>
     <w:pPr>
       <w:pStyle w:val="Fuzeile"/>
+    </w:pPr>
+  </w:p>
+</w:ftr>
+</file>
+
+<file path=word/footer2.xml><?xml version="1.0" encoding="utf-8"?>
+<w:ftr xmlns:wpc="http://schemas.microsoft.com/office/word/2010/wordprocessingCanvas" xmlns:mc="http://schemas.openxmlformats.org/markup-compatibility/2006" xmlns:o="urn:schemas-microsoft-com:office:office" xmlns:r="http://schemas.openxmlformats.org/officeDocument/2006/relationships" xmlns:m="http://schemas.openxmlformats.org/officeDocument/2006/math" xmlns:v="urn:schemas-microsoft-com:vml" xmlns:wp14="http://schemas.microsoft.com/office/word/2010/wordprocessingDrawing" xmlns:wp="http://schemas.openxmlformats.org/drawingml/2006/wordprocessingDrawing" xmlns:w10="urn:schemas-microsoft-com:office:word" xmlns:w="http://schemas.openxmlformats.org/wordprocessingml/2006/main" xmlns:w14="http://schemas.microsoft.com/office/word/2010/wordml" xmlns:w15="http://schemas.microsoft.com/office/word/2012/wordml" xmlns:wpg="http://schemas.microsoft.com/office/word/2010/wordprocessingGroup" xmlns:wpi="http://schemas.microsoft.com/office/word/2010/wordprocessingInk" xmlns:wne="http://schemas.microsoft.com/office/word/2006/wordml" xmlns:wps="http://schemas.microsoft.com/office/word/2010/wordprocessingShape" mc:Ignorable="w14 w15 wp14">
+  <w:p>
+    <w:pPr>
+      <w:pStyle w:val="Fuzeile"/>
       <w:pBdr>
         <w:top w:val="single" w:sz="4" w:space="1" w:color="auto"/>
       </w:pBdr>
@@ -6959,7 +7144,7 @@
         <w:noProof/>
         <w:sz w:val="20"/>
       </w:rPr>
-      <w:t>28/09/2017</w:t>
+      <w:t>01/01/2018</w:t>
     </w:r>
     <w:r>
       <w:rPr>
@@ -7004,6 +7189,16 @@
       </w:rPr>
       <w:fldChar w:fldCharType="end"/>
     </w:r>
+  </w:p>
+</w:ftr>
+</file>
+
+<file path=word/footer3.xml><?xml version="1.0" encoding="utf-8"?>
+<w:ftr xmlns:wpc="http://schemas.microsoft.com/office/word/2010/wordprocessingCanvas" xmlns:mc="http://schemas.openxmlformats.org/markup-compatibility/2006" xmlns:o="urn:schemas-microsoft-com:office:office" xmlns:r="http://schemas.openxmlformats.org/officeDocument/2006/relationships" xmlns:m="http://schemas.openxmlformats.org/officeDocument/2006/math" xmlns:v="urn:schemas-microsoft-com:vml" xmlns:wp14="http://schemas.microsoft.com/office/word/2010/wordprocessingDrawing" xmlns:wp="http://schemas.openxmlformats.org/drawingml/2006/wordprocessingDrawing" xmlns:w10="urn:schemas-microsoft-com:office:word" xmlns:w="http://schemas.openxmlformats.org/wordprocessingml/2006/main" xmlns:w14="http://schemas.microsoft.com/office/word/2010/wordml" xmlns:w15="http://schemas.microsoft.com/office/word/2012/wordml" xmlns:wpg="http://schemas.microsoft.com/office/word/2010/wordprocessingGroup" xmlns:wpi="http://schemas.microsoft.com/office/word/2010/wordprocessingInk" xmlns:wne="http://schemas.microsoft.com/office/word/2006/wordml" xmlns:wps="http://schemas.microsoft.com/office/word/2010/wordprocessingShape" mc:Ignorable="w14 w15 wp14">
+  <w:p>
+    <w:pPr>
+      <w:pStyle w:val="Fuzeile"/>
+    </w:pPr>
   </w:p>
 </w:ftr>
 </file>
@@ -7068,11 +7263,33 @@
         </w:rPr>
         <w:t xml:space="preserve"> Including number of participants, their character</w:t>
       </w:r>
+      <w:proofErr w:type="spellStart"/>
       <w:r>
         <w:rPr>
           <w:sz w:val="20"/>
         </w:rPr>
-        <w:t>istics, methods of recruitment and so on.</w:t>
+        <w:t>istics</w:t>
+      </w:r>
+      <w:proofErr w:type="spellEnd"/>
+      <w:r>
+        <w:rPr>
+          <w:sz w:val="20"/>
+        </w:rPr>
+        <w:t xml:space="preserve">, </w:t>
+      </w:r>
+      <w:proofErr w:type="gramStart"/>
+      <w:r>
+        <w:rPr>
+          <w:sz w:val="20"/>
+        </w:rPr>
+        <w:t>methods</w:t>
+      </w:r>
+      <w:proofErr w:type="gramEnd"/>
+      <w:r>
+        <w:rPr>
+          <w:sz w:val="20"/>
+        </w:rPr>
+        <w:t xml:space="preserve"> of recruitment and so on.</w:t>
       </w:r>
       <w:r>
         <w:rPr>
@@ -7108,12 +7325,21 @@
         </w:rPr>
         <w:t xml:space="preserve"> </w:t>
       </w:r>
+      <w:proofErr w:type="spellStart"/>
       <w:r>
         <w:rPr>
           <w:sz w:val="20"/>
           <w:lang w:val="de-DE"/>
         </w:rPr>
-        <w:t xml:space="preserve">DataSchema: </w:t>
+        <w:t>DataSchema</w:t>
+      </w:r>
+      <w:proofErr w:type="spellEnd"/>
+      <w:r>
+        <w:rPr>
+          <w:sz w:val="20"/>
+          <w:lang w:val="de-DE"/>
+        </w:rPr>
+        <w:t xml:space="preserve">: </w:t>
       </w:r>
       <w:hyperlink r:id="rId2" w:tgtFrame="pmc_ext" w:history="1">
         <w:r>
@@ -7158,7 +7384,25 @@
           <w:sz w:val="20"/>
           <w:shd w:val="clear" w:color="auto" w:fill="FFFFFF"/>
         </w:rPr>
-        <w:t>Opal is an software application used to manage study data and includes a software infrastructure enabling data harmonization and data integration across studies. As such, Opal supports the development and implementation of processing algorithms required to transform study-specific data into a common harmonized format. Moreover, when connected to a Mica-web interface, Opal allows users to seamlessly and securely search distributed datasets across several Opal instances.” [Source: https://www.ncbi.nlm.nih.gov/pmc/articles/PMC4175511/#B1]</w:t>
+        <w:t xml:space="preserve">Opal is </w:t>
+      </w:r>
+      <w:proofErr w:type="gramStart"/>
+      <w:r>
+        <w:rPr>
+          <w:color w:val="000000"/>
+          <w:sz w:val="20"/>
+          <w:shd w:val="clear" w:color="auto" w:fill="FFFFFF"/>
+        </w:rPr>
+        <w:t>an</w:t>
+      </w:r>
+      <w:proofErr w:type="gramEnd"/>
+      <w:r>
+        <w:rPr>
+          <w:color w:val="000000"/>
+          <w:sz w:val="20"/>
+          <w:shd w:val="clear" w:color="auto" w:fill="FFFFFF"/>
+        </w:rPr>
+        <w:t xml:space="preserve"> software application used to manage study data and includes a software infrastructure enabling data harmonization and data integration across studies. As such, Opal supports the development and implementation of processing algorithms required to transform study-specific data into a common harmonized format. Moreover, when connected to a Mica-web interface, Opal allows users to seamlessly and securely search distributed datasets across several Opal instances.” [Source: https://www.ncbi.nlm.nih.gov/pmc/articles/PMC4175511/#B1]</w:t>
       </w:r>
     </w:p>
   </w:footnote>
@@ -7166,6 +7410,16 @@
 </file>
 
 <file path=word/header1.xml><?xml version="1.0" encoding="utf-8"?>
+<w:hdr xmlns:wpc="http://schemas.microsoft.com/office/word/2010/wordprocessingCanvas" xmlns:mc="http://schemas.openxmlformats.org/markup-compatibility/2006" xmlns:o="urn:schemas-microsoft-com:office:office" xmlns:r="http://schemas.openxmlformats.org/officeDocument/2006/relationships" xmlns:m="http://schemas.openxmlformats.org/officeDocument/2006/math" xmlns:v="urn:schemas-microsoft-com:vml" xmlns:wp14="http://schemas.microsoft.com/office/word/2010/wordprocessingDrawing" xmlns:wp="http://schemas.openxmlformats.org/drawingml/2006/wordprocessingDrawing" xmlns:w10="urn:schemas-microsoft-com:office:word" xmlns:w="http://schemas.openxmlformats.org/wordprocessingml/2006/main" xmlns:w14="http://schemas.microsoft.com/office/word/2010/wordml" xmlns:w15="http://schemas.microsoft.com/office/word/2012/wordml" xmlns:wpg="http://schemas.microsoft.com/office/word/2010/wordprocessingGroup" xmlns:wpi="http://schemas.microsoft.com/office/word/2010/wordprocessingInk" xmlns:wne="http://schemas.microsoft.com/office/word/2006/wordml" xmlns:wps="http://schemas.microsoft.com/office/word/2010/wordprocessingShape" mc:Ignorable="w14 w15 wp14">
+  <w:p>
+    <w:pPr>
+      <w:pStyle w:val="Kopfzeile"/>
+    </w:pPr>
+  </w:p>
+</w:hdr>
+</file>
+
+<file path=word/header2.xml><?xml version="1.0" encoding="utf-8"?>
 <w:hdr xmlns:wpc="http://schemas.microsoft.com/office/word/2010/wordprocessingCanvas" xmlns:mc="http://schemas.openxmlformats.org/markup-compatibility/2006" xmlns:o="urn:schemas-microsoft-com:office:office" xmlns:r="http://schemas.openxmlformats.org/officeDocument/2006/relationships" xmlns:m="http://schemas.openxmlformats.org/officeDocument/2006/math" xmlns:v="urn:schemas-microsoft-com:vml" xmlns:wp14="http://schemas.microsoft.com/office/word/2010/wordprocessingDrawing" xmlns:wp="http://schemas.openxmlformats.org/drawingml/2006/wordprocessingDrawing" xmlns:w10="urn:schemas-microsoft-com:office:word" xmlns:w="http://schemas.openxmlformats.org/wordprocessingml/2006/main" xmlns:w14="http://schemas.microsoft.com/office/word/2010/wordml" xmlns:w15="http://schemas.microsoft.com/office/word/2012/wordml" xmlns:wpg="http://schemas.microsoft.com/office/word/2010/wordprocessingGroup" xmlns:wpi="http://schemas.microsoft.com/office/word/2010/wordprocessingInk" xmlns:wne="http://schemas.microsoft.com/office/word/2006/wordml" xmlns:wps="http://schemas.microsoft.com/office/word/2010/wordprocessingShape" mc:Ignorable="w14 w15 wp14">
   <w:p>
     <w:pPr>
@@ -7208,6 +7462,28 @@
         <w:lang w:val="en-US"/>
       </w:rPr>
     </w:pPr>
+  </w:p>
+</w:hdr>
+</file>
+
+<file path=word/header3.xml><?xml version="1.0" encoding="utf-8"?>
+<w:hdr xmlns:wpc="http://schemas.microsoft.com/office/word/2010/wordprocessingCanvas" xmlns:mc="http://schemas.openxmlformats.org/markup-compatibility/2006" xmlns:o="urn:schemas-microsoft-com:office:office" xmlns:r="http://schemas.openxmlformats.org/officeDocument/2006/relationships" xmlns:m="http://schemas.openxmlformats.org/officeDocument/2006/math" xmlns:v="urn:schemas-microsoft-com:vml" xmlns:wp14="http://schemas.microsoft.com/office/word/2010/wordprocessingDrawing" xmlns:wp="http://schemas.openxmlformats.org/drawingml/2006/wordprocessingDrawing" xmlns:w10="urn:schemas-microsoft-com:office:word" xmlns:w="http://schemas.openxmlformats.org/wordprocessingml/2006/main" xmlns:w14="http://schemas.microsoft.com/office/word/2010/wordml" xmlns:w15="http://schemas.microsoft.com/office/word/2012/wordml" xmlns:wpg="http://schemas.microsoft.com/office/word/2010/wordprocessingGroup" xmlns:wpi="http://schemas.microsoft.com/office/word/2010/wordprocessingInk" xmlns:wne="http://schemas.microsoft.com/office/word/2006/wordml" xmlns:wps="http://schemas.microsoft.com/office/word/2010/wordprocessingShape" mc:Ignorable="w14 w15 wp14">
+  <w:p>
+    <w:pPr>
+      <w:pStyle w:val="Kopfzeile"/>
+    </w:pPr>
+  </w:p>
+</w:hdr>
+</file>
+
+<file path=word/header4.xml><?xml version="1.0" encoding="utf-8"?>
+<w:hdr xmlns:wpc="http://schemas.microsoft.com/office/word/2010/wordprocessingCanvas" xmlns:mc="http://schemas.openxmlformats.org/markup-compatibility/2006" xmlns:o="urn:schemas-microsoft-com:office:office" xmlns:r="http://schemas.openxmlformats.org/officeDocument/2006/relationships" xmlns:m="http://schemas.openxmlformats.org/officeDocument/2006/math" xmlns:v="urn:schemas-microsoft-com:vml" xmlns:wp14="http://schemas.microsoft.com/office/word/2010/wordprocessingDrawing" xmlns:wp="http://schemas.openxmlformats.org/drawingml/2006/wordprocessingDrawing" xmlns:w10="urn:schemas-microsoft-com:office:word" xmlns:w="http://schemas.openxmlformats.org/wordprocessingml/2006/main" xmlns:w14="http://schemas.microsoft.com/office/word/2010/wordml" xmlns:w15="http://schemas.microsoft.com/office/word/2012/wordml" xmlns:wpg="http://schemas.microsoft.com/office/word/2010/wordprocessingGroup" xmlns:wpi="http://schemas.microsoft.com/office/word/2010/wordprocessingInk" xmlns:wne="http://schemas.microsoft.com/office/word/2006/wordml" xmlns:wps="http://schemas.microsoft.com/office/word/2010/wordprocessingShape" mc:Ignorable="w14 w15 wp14">
+  <w:p>
+    <w:pPr>
+      <w:pStyle w:val="Kopfzeile"/>
+    </w:pPr>
+    <w:bookmarkStart w:id="6" w:name="_GoBack"/>
+    <w:bookmarkEnd w:id="6"/>
   </w:p>
 </w:hdr>
 </file>
@@ -9118,6 +9394,7 @@
   <w:style w:type="character" w:default="1" w:styleId="Absatz-Standardschriftart">
     <w:name w:val="Default Paragraph Font"/>
     <w:uiPriority w:val="1"/>
+    <w:semiHidden/>
     <w:unhideWhenUsed/>
   </w:style>
   <w:style w:type="table" w:default="1" w:styleId="NormaleTabelle">
@@ -9491,6 +9768,14 @@
       <w:color w:val="954F72" w:themeColor="followedHyperlink"/>
       <w:u w:val="single"/>
     </w:rPr>
+  </w:style>
+  <w:style w:type="character" w:styleId="Zeilennummer">
+    <w:name w:val="line number"/>
+    <w:basedOn w:val="Absatz-Standardschriftart"/>
+    <w:uiPriority w:val="99"/>
+    <w:semiHidden/>
+    <w:unhideWhenUsed/>
+    <w:rsid w:val="00A4638D"/>
   </w:style>
 </w:styles>
 </file>
@@ -9928,7 +10213,7 @@
 </file>
 
 <file path=customXml/itemProps1.xml><?xml version="1.0" encoding="utf-8"?>
-<ds:datastoreItem xmlns:ds="http://schemas.openxmlformats.org/officeDocument/2006/customXml" ds:itemID="{22C1C642-1AF8-4583-93D5-6286191C1656}">
+<ds:datastoreItem xmlns:ds="http://schemas.openxmlformats.org/officeDocument/2006/customXml" ds:itemID="{0BD28CF1-9A96-4F09-9376-72961E45E001}">
   <ds:schemaRefs>
     <ds:schemaRef ds:uri="http://schemas.openxmlformats.org/officeDocument/2006/bibliography"/>
   </ds:schemaRefs>

</xml_diff>